<commit_message>
Ajustes na documentacao, inserindo integrantes do grupo
</commit_message>
<xml_diff>
--- a/documentacao/Help Connect - Plano de Negocios v1.2.docx
+++ b/documentacao/Help Connect - Plano de Negocios v1.2.docx
@@ -367,6 +367,66 @@
         </w:rPr>
         <w:lastRenderedPageBreak/>
         <w:t>Anderson Marques</w:t>
+      </w:r>
+    </w:p>
+    <w:p>
+      <w:pPr>
+        <w:jc w:val="center"/>
+        <w:rPr>
+          <w:rFonts w:ascii="Arial" w:hAnsi="Arial" w:cs="Arial"/>
+          <w:b/>
+          <w:sz w:val="28"/>
+          <w:szCs w:val="28"/>
+        </w:rPr>
+      </w:pPr>
+      <w:proofErr w:type="spellStart"/>
+      <w:r>
+        <w:rPr>
+          <w:rFonts w:ascii="Arial" w:hAnsi="Arial" w:cs="Arial"/>
+          <w:b/>
+          <w:sz w:val="28"/>
+          <w:szCs w:val="28"/>
+        </w:rPr>
+        <w:t>Dalvanice</w:t>
+      </w:r>
+      <w:proofErr w:type="spellEnd"/>
+      <w:r>
+        <w:rPr>
+          <w:rFonts w:ascii="Arial" w:hAnsi="Arial" w:cs="Arial"/>
+          <w:b/>
+          <w:sz w:val="28"/>
+          <w:szCs w:val="28"/>
+        </w:rPr>
+        <w:t xml:space="preserve"> Benicio Ferreira</w:t>
+      </w:r>
+    </w:p>
+    <w:p>
+      <w:pPr>
+        <w:jc w:val="center"/>
+        <w:rPr>
+          <w:rFonts w:ascii="Arial" w:hAnsi="Arial" w:cs="Arial"/>
+          <w:b/>
+          <w:sz w:val="28"/>
+          <w:szCs w:val="28"/>
+        </w:rPr>
+      </w:pPr>
+      <w:r>
+        <w:rPr>
+          <w:rFonts w:ascii="Arial" w:hAnsi="Arial" w:cs="Arial"/>
+          <w:b/>
+          <w:sz w:val="28"/>
+          <w:szCs w:val="28"/>
+        </w:rPr>
+        <w:t>Jose Eduardo</w:t>
+      </w:r>
+      <w:r>
+        <w:rPr>
+          <w:rFonts w:ascii="Arial" w:hAnsi="Arial" w:cs="Arial"/>
+          <w:b/>
+          <w:sz w:val="28"/>
+          <w:szCs w:val="28"/>
+        </w:rPr>
+        <w:t xml:space="preserve"> Moraes Silva</w:t>
       </w:r>
     </w:p>
     <w:p>
@@ -763,6 +823,7 @@
           <w:sz w:val="24"/>
           <w:szCs w:val="24"/>
         </w:rPr>
+        <w:lastRenderedPageBreak/>
         <w:t>SÃO PAULO</w:t>
       </w:r>
     </w:p>
@@ -1161,6 +1222,7 @@
           <w:sz w:val="24"/>
           <w:szCs w:val="24"/>
         </w:rPr>
+        <w:lastRenderedPageBreak/>
         <w:t>Não importa quanto a vida possa ser ruim, sempre existe algo que você pode fazer, e triunfar. Enquanto há vida, há esperança.</w:t>
       </w:r>
     </w:p>
@@ -1214,7 +1276,6 @@
           <w:sz w:val="24"/>
           <w:szCs w:val="24"/>
         </w:rPr>
-        <w:lastRenderedPageBreak/>
         <w:t>RESUMO</w:t>
       </w:r>
     </w:p>
@@ -10361,22 +10422,9 @@
             <w:szCs w:val="24"/>
             <w:lang w:eastAsia="pt-BR"/>
           </w:rPr>
-          <w:t>http://help-connect.atwebpages.com/</w:t>
+          <w:t>https://affectionate-jennings-a23e23.netlify.app/</w:t>
         </w:r>
       </w:hyperlink>
-    </w:p>
-    <w:p>
-      <w:pPr>
-        <w:spacing w:line="360" w:lineRule="auto"/>
-        <w:jc w:val="both"/>
-        <w:rPr>
-          <w:rFonts w:ascii="Arial" w:eastAsia="Times New Roman" w:hAnsi="Arial" w:cs="Arial"/>
-          <w:color w:val="000000"/>
-          <w:sz w:val="24"/>
-          <w:szCs w:val="24"/>
-          <w:lang w:eastAsia="pt-BR"/>
-        </w:rPr>
-      </w:pPr>
     </w:p>
     <w:p>
       <w:pPr>

</xml_diff>

<commit_message>
Correcao de Versionamento, foram atualizadas as versoes do Yarn e do expo e atualizacao de documentacao
</commit_message>
<xml_diff>
--- a/documentacao/Help Connect - Plano de Negocios v1.2.docx
+++ b/documentacao/Help Connect - Plano de Negocios v1.2.docx
@@ -583,27 +583,6 @@
     </w:p>
     <w:p>
       <w:pPr>
-        <w:jc w:val="center"/>
-        <w:rPr>
-          <w:rFonts w:ascii="Arial" w:hAnsi="Arial" w:cs="Arial"/>
-          <w:sz w:val="24"/>
-          <w:szCs w:val="24"/>
-        </w:rPr>
-      </w:pPr>
-    </w:p>
-    <w:p>
-      <w:pPr>
-        <w:jc w:val="center"/>
-        <w:rPr>
-          <w:rFonts w:ascii="Arial" w:hAnsi="Arial" w:cs="Arial"/>
-          <w:sz w:val="24"/>
-          <w:szCs w:val="24"/>
-        </w:rPr>
-      </w:pPr>
-    </w:p>
-    <w:p>
-      <w:pPr>
-        <w:jc w:val="center"/>
         <w:rPr>
           <w:rFonts w:ascii="Arial" w:hAnsi="Arial" w:cs="Arial"/>
           <w:sz w:val="24"/>
@@ -823,459 +802,458 @@
           <w:sz w:val="24"/>
           <w:szCs w:val="24"/>
         </w:rPr>
+        <w:t>SÃO PAULO</w:t>
+      </w:r>
+    </w:p>
+    <w:p>
+      <w:pPr>
+        <w:jc w:val="center"/>
+        <w:rPr>
+          <w:rFonts w:ascii="Arial" w:hAnsi="Arial" w:cs="Arial"/>
+          <w:sz w:val="24"/>
+          <w:szCs w:val="24"/>
+        </w:rPr>
+      </w:pPr>
+      <w:r>
+        <w:rPr>
+          <w:rFonts w:ascii="Arial" w:hAnsi="Arial" w:cs="Arial"/>
+          <w:sz w:val="24"/>
+          <w:szCs w:val="24"/>
+        </w:rPr>
+        <w:t>20</w:t>
+      </w:r>
+      <w:r>
+        <w:rPr>
+          <w:rFonts w:ascii="Arial" w:hAnsi="Arial" w:cs="Arial"/>
+          <w:sz w:val="24"/>
+          <w:szCs w:val="24"/>
+        </w:rPr>
+        <w:t>20</w:t>
+      </w:r>
+    </w:p>
+    <w:p>
+      <w:pPr>
+        <w:spacing w:after="0" w:line="360" w:lineRule="auto"/>
+        <w:jc w:val="both"/>
+        <w:rPr>
+          <w:rFonts w:ascii="Arial" w:hAnsi="Arial" w:cs="Arial"/>
+          <w:sz w:val="24"/>
+          <w:szCs w:val="24"/>
+        </w:rPr>
+      </w:pPr>
+    </w:p>
+    <w:p>
+      <w:pPr>
+        <w:spacing w:after="0" w:line="360" w:lineRule="auto"/>
+        <w:ind w:firstLine="1134"/>
+        <w:jc w:val="both"/>
+        <w:rPr>
+          <w:rFonts w:ascii="Arial" w:hAnsi="Arial" w:cs="Arial"/>
+          <w:sz w:val="24"/>
+          <w:szCs w:val="24"/>
+        </w:rPr>
+      </w:pPr>
+    </w:p>
+    <w:p>
+      <w:pPr>
+        <w:spacing w:after="0" w:line="360" w:lineRule="auto"/>
+        <w:ind w:firstLine="1134"/>
+        <w:jc w:val="both"/>
+        <w:rPr>
+          <w:rFonts w:ascii="Arial" w:hAnsi="Arial" w:cs="Arial"/>
+          <w:sz w:val="24"/>
+          <w:szCs w:val="24"/>
+        </w:rPr>
+      </w:pPr>
+    </w:p>
+    <w:p>
+      <w:pPr>
+        <w:spacing w:after="0" w:line="360" w:lineRule="auto"/>
+        <w:ind w:firstLine="1134"/>
+        <w:jc w:val="both"/>
+        <w:rPr>
+          <w:rFonts w:ascii="Arial" w:hAnsi="Arial" w:cs="Arial"/>
+          <w:sz w:val="24"/>
+          <w:szCs w:val="24"/>
+        </w:rPr>
+      </w:pPr>
+    </w:p>
+    <w:p>
+      <w:pPr>
+        <w:spacing w:after="0" w:line="360" w:lineRule="auto"/>
+        <w:ind w:firstLine="1134"/>
+        <w:jc w:val="both"/>
+        <w:rPr>
+          <w:rFonts w:ascii="Arial" w:hAnsi="Arial" w:cs="Arial"/>
+          <w:sz w:val="24"/>
+          <w:szCs w:val="24"/>
+        </w:rPr>
+      </w:pPr>
+    </w:p>
+    <w:p>
+      <w:pPr>
+        <w:spacing w:after="0" w:line="360" w:lineRule="auto"/>
+        <w:ind w:firstLine="1134"/>
+        <w:jc w:val="both"/>
+        <w:rPr>
+          <w:rFonts w:ascii="Arial" w:hAnsi="Arial" w:cs="Arial"/>
+          <w:sz w:val="24"/>
+          <w:szCs w:val="24"/>
+        </w:rPr>
+      </w:pPr>
+    </w:p>
+    <w:p>
+      <w:pPr>
+        <w:spacing w:after="0" w:line="360" w:lineRule="auto"/>
+        <w:ind w:firstLine="1134"/>
+        <w:jc w:val="both"/>
+        <w:rPr>
+          <w:rFonts w:ascii="Arial" w:hAnsi="Arial" w:cs="Arial"/>
+          <w:sz w:val="24"/>
+          <w:szCs w:val="24"/>
+        </w:rPr>
+      </w:pPr>
+    </w:p>
+    <w:p>
+      <w:pPr>
+        <w:spacing w:after="0" w:line="360" w:lineRule="auto"/>
+        <w:ind w:firstLine="1134"/>
+        <w:jc w:val="both"/>
+        <w:rPr>
+          <w:rFonts w:ascii="Arial" w:hAnsi="Arial" w:cs="Arial"/>
+          <w:sz w:val="24"/>
+          <w:szCs w:val="24"/>
+        </w:rPr>
+      </w:pPr>
+    </w:p>
+    <w:p>
+      <w:pPr>
+        <w:spacing w:after="0" w:line="360" w:lineRule="auto"/>
+        <w:ind w:firstLine="1134"/>
+        <w:jc w:val="both"/>
+        <w:rPr>
+          <w:rFonts w:ascii="Arial" w:hAnsi="Arial" w:cs="Arial"/>
+          <w:sz w:val="24"/>
+          <w:szCs w:val="24"/>
+        </w:rPr>
+      </w:pPr>
+    </w:p>
+    <w:p>
+      <w:pPr>
+        <w:spacing w:after="0" w:line="360" w:lineRule="auto"/>
+        <w:jc w:val="center"/>
+        <w:rPr>
+          <w:rFonts w:ascii="Arial" w:hAnsi="Arial" w:cs="Arial"/>
+          <w:sz w:val="24"/>
+          <w:szCs w:val="24"/>
+        </w:rPr>
+      </w:pPr>
+    </w:p>
+    <w:p>
+      <w:pPr>
+        <w:spacing w:after="0" w:line="360" w:lineRule="auto"/>
+        <w:jc w:val="center"/>
+        <w:rPr>
+          <w:rFonts w:ascii="Arial" w:hAnsi="Arial" w:cs="Arial"/>
+          <w:sz w:val="24"/>
+          <w:szCs w:val="24"/>
+        </w:rPr>
+      </w:pPr>
+    </w:p>
+    <w:p>
+      <w:pPr>
+        <w:spacing w:after="0" w:line="360" w:lineRule="auto"/>
+        <w:jc w:val="center"/>
+        <w:rPr>
+          <w:rFonts w:ascii="Arial" w:hAnsi="Arial" w:cs="Arial"/>
+          <w:sz w:val="24"/>
+          <w:szCs w:val="24"/>
+        </w:rPr>
+      </w:pPr>
+    </w:p>
+    <w:p>
+      <w:pPr>
+        <w:spacing w:after="0" w:line="360" w:lineRule="auto"/>
+        <w:jc w:val="center"/>
+        <w:rPr>
+          <w:rFonts w:ascii="Arial" w:hAnsi="Arial" w:cs="Arial"/>
+          <w:sz w:val="24"/>
+          <w:szCs w:val="24"/>
+        </w:rPr>
+      </w:pPr>
+    </w:p>
+    <w:p>
+      <w:pPr>
+        <w:spacing w:after="0" w:line="360" w:lineRule="auto"/>
+        <w:jc w:val="center"/>
+        <w:rPr>
+          <w:rFonts w:ascii="Arial" w:hAnsi="Arial" w:cs="Arial"/>
+          <w:sz w:val="24"/>
+          <w:szCs w:val="24"/>
+        </w:rPr>
+      </w:pPr>
+    </w:p>
+    <w:p>
+      <w:pPr>
+        <w:spacing w:after="0" w:line="360" w:lineRule="auto"/>
+        <w:jc w:val="center"/>
+        <w:rPr>
+          <w:rFonts w:ascii="Arial" w:hAnsi="Arial" w:cs="Arial"/>
+          <w:sz w:val="24"/>
+          <w:szCs w:val="24"/>
+        </w:rPr>
+      </w:pPr>
+    </w:p>
+    <w:p>
+      <w:pPr>
+        <w:spacing w:after="0" w:line="360" w:lineRule="auto"/>
+        <w:jc w:val="center"/>
+        <w:rPr>
+          <w:rFonts w:ascii="Arial" w:hAnsi="Arial" w:cs="Arial"/>
+          <w:sz w:val="24"/>
+          <w:szCs w:val="24"/>
+        </w:rPr>
+      </w:pPr>
+    </w:p>
+    <w:p>
+      <w:pPr>
+        <w:spacing w:after="0" w:line="360" w:lineRule="auto"/>
+        <w:jc w:val="center"/>
+        <w:rPr>
+          <w:rFonts w:ascii="Arial" w:hAnsi="Arial" w:cs="Arial"/>
+          <w:sz w:val="24"/>
+          <w:szCs w:val="24"/>
+        </w:rPr>
+      </w:pPr>
+    </w:p>
+    <w:p>
+      <w:pPr>
+        <w:spacing w:after="0" w:line="360" w:lineRule="auto"/>
+        <w:jc w:val="center"/>
+        <w:rPr>
+          <w:rFonts w:ascii="Arial" w:hAnsi="Arial" w:cs="Arial"/>
+          <w:sz w:val="24"/>
+          <w:szCs w:val="24"/>
+        </w:rPr>
+      </w:pPr>
+    </w:p>
+    <w:p>
+      <w:pPr>
+        <w:spacing w:after="0" w:line="360" w:lineRule="auto"/>
+        <w:jc w:val="center"/>
+        <w:rPr>
+          <w:rFonts w:ascii="Arial" w:hAnsi="Arial" w:cs="Arial"/>
+          <w:sz w:val="24"/>
+          <w:szCs w:val="24"/>
+        </w:rPr>
+      </w:pPr>
+    </w:p>
+    <w:p>
+      <w:pPr>
+        <w:spacing w:after="0" w:line="360" w:lineRule="auto"/>
+        <w:jc w:val="center"/>
+        <w:rPr>
+          <w:rFonts w:ascii="Arial" w:hAnsi="Arial" w:cs="Arial"/>
+          <w:sz w:val="24"/>
+          <w:szCs w:val="24"/>
+        </w:rPr>
+      </w:pPr>
+    </w:p>
+    <w:p>
+      <w:pPr>
+        <w:spacing w:after="0" w:line="360" w:lineRule="auto"/>
+        <w:jc w:val="center"/>
+        <w:rPr>
+          <w:rFonts w:ascii="Arial" w:hAnsi="Arial" w:cs="Arial"/>
+          <w:sz w:val="24"/>
+          <w:szCs w:val="24"/>
+        </w:rPr>
+      </w:pPr>
+    </w:p>
+    <w:p>
+      <w:pPr>
+        <w:spacing w:after="0" w:line="360" w:lineRule="auto"/>
+        <w:jc w:val="center"/>
+        <w:rPr>
+          <w:rFonts w:ascii="Arial" w:hAnsi="Arial" w:cs="Arial"/>
+          <w:sz w:val="24"/>
+          <w:szCs w:val="24"/>
+        </w:rPr>
+      </w:pPr>
+    </w:p>
+    <w:p>
+      <w:pPr>
+        <w:spacing w:after="0" w:line="360" w:lineRule="auto"/>
+        <w:jc w:val="center"/>
+        <w:rPr>
+          <w:rFonts w:ascii="Arial" w:hAnsi="Arial" w:cs="Arial"/>
+          <w:sz w:val="24"/>
+          <w:szCs w:val="24"/>
+        </w:rPr>
+      </w:pPr>
+    </w:p>
+    <w:p>
+      <w:pPr>
+        <w:spacing w:after="0" w:line="360" w:lineRule="auto"/>
+        <w:jc w:val="center"/>
+        <w:rPr>
+          <w:rFonts w:ascii="Arial" w:hAnsi="Arial" w:cs="Arial"/>
+          <w:sz w:val="24"/>
+          <w:szCs w:val="24"/>
+        </w:rPr>
+      </w:pPr>
+    </w:p>
+    <w:p>
+      <w:pPr>
+        <w:spacing w:after="0" w:line="360" w:lineRule="auto"/>
+        <w:jc w:val="center"/>
+        <w:rPr>
+          <w:rFonts w:ascii="Arial" w:hAnsi="Arial" w:cs="Arial"/>
+          <w:sz w:val="24"/>
+          <w:szCs w:val="24"/>
+        </w:rPr>
+      </w:pPr>
+    </w:p>
+    <w:p>
+      <w:pPr>
+        <w:spacing w:after="0" w:line="360" w:lineRule="auto"/>
+        <w:jc w:val="center"/>
+        <w:rPr>
+          <w:rFonts w:ascii="Arial" w:hAnsi="Arial" w:cs="Arial"/>
+          <w:sz w:val="24"/>
+          <w:szCs w:val="24"/>
+        </w:rPr>
+      </w:pPr>
+    </w:p>
+    <w:p>
+      <w:pPr>
+        <w:spacing w:after="0" w:line="360" w:lineRule="auto"/>
+        <w:jc w:val="center"/>
+        <w:rPr>
+          <w:rFonts w:ascii="Arial" w:hAnsi="Arial" w:cs="Arial"/>
+          <w:sz w:val="24"/>
+          <w:szCs w:val="24"/>
+        </w:rPr>
+      </w:pPr>
+    </w:p>
+    <w:p>
+      <w:pPr>
+        <w:spacing w:after="0" w:line="360" w:lineRule="auto"/>
+        <w:jc w:val="right"/>
+        <w:rPr>
+          <w:rFonts w:ascii="Arial" w:hAnsi="Arial" w:cs="Arial"/>
+          <w:sz w:val="24"/>
+          <w:szCs w:val="24"/>
+        </w:rPr>
+      </w:pPr>
+      <w:r>
+        <w:rPr>
+          <w:rFonts w:ascii="Arial" w:hAnsi="Arial" w:cs="Arial"/>
+          <w:sz w:val="24"/>
+          <w:szCs w:val="24"/>
+        </w:rPr>
+        <w:t>Ep</w:t>
+      </w:r>
+      <w:r>
+        <w:rPr>
+          <w:rFonts w:ascii="Arial" w:hAnsi="Arial" w:cs="Arial"/>
+          <w:sz w:val="24"/>
+          <w:szCs w:val="24"/>
+        </w:rPr>
+        <w:t>í</w:t>
+      </w:r>
+      <w:r>
+        <w:rPr>
+          <w:rFonts w:ascii="Arial" w:hAnsi="Arial" w:cs="Arial"/>
+          <w:sz w:val="24"/>
+          <w:szCs w:val="24"/>
+        </w:rPr>
+        <w:t>grafe</w:t>
+      </w:r>
+    </w:p>
+    <w:p>
+      <w:pPr>
+        <w:spacing w:after="0" w:line="360" w:lineRule="auto"/>
+        <w:ind w:left="3540"/>
+        <w:jc w:val="both"/>
+        <w:rPr>
+          <w:rFonts w:ascii="Arial" w:hAnsi="Arial" w:cs="Arial"/>
+          <w:sz w:val="24"/>
+          <w:szCs w:val="24"/>
+        </w:rPr>
+      </w:pPr>
+    </w:p>
+    <w:p>
+      <w:pPr>
+        <w:spacing w:after="0" w:line="360" w:lineRule="auto"/>
+        <w:ind w:left="3540"/>
+        <w:jc w:val="both"/>
+        <w:rPr>
+          <w:rFonts w:ascii="Arial" w:hAnsi="Arial" w:cs="Arial"/>
+          <w:sz w:val="24"/>
+          <w:szCs w:val="24"/>
+        </w:rPr>
+      </w:pPr>
+      <w:r>
+        <w:rPr>
+          <w:rFonts w:ascii="Arial" w:hAnsi="Arial" w:cs="Arial"/>
+          <w:sz w:val="24"/>
+          <w:szCs w:val="24"/>
+        </w:rPr>
+        <w:t>Não importa quanto a vida possa ser ruim, sempre existe algo que você pode fazer, e triunfar. Enquanto há vida, há esperança.</w:t>
+      </w:r>
+    </w:p>
+    <w:p>
+      <w:pPr>
+        <w:spacing w:after="0" w:line="360" w:lineRule="auto"/>
+        <w:ind w:left="3540"/>
+        <w:jc w:val="both"/>
+        <w:rPr>
+          <w:rFonts w:ascii="Arial" w:hAnsi="Arial" w:cs="Arial"/>
+          <w:sz w:val="24"/>
+          <w:szCs w:val="24"/>
+        </w:rPr>
+      </w:pPr>
+    </w:p>
+    <w:p>
+      <w:pPr>
+        <w:spacing w:after="0" w:line="360" w:lineRule="auto"/>
+        <w:ind w:left="3540"/>
+        <w:jc w:val="both"/>
+        <w:rPr>
+          <w:rFonts w:ascii="Arial" w:hAnsi="Arial" w:cs="Arial"/>
+          <w:sz w:val="24"/>
+          <w:szCs w:val="24"/>
+        </w:rPr>
+      </w:pPr>
+      <w:r>
+        <w:rPr>
+          <w:rFonts w:ascii="Arial" w:hAnsi="Arial" w:cs="Arial"/>
+          <w:sz w:val="24"/>
+          <w:szCs w:val="24"/>
+        </w:rPr>
+        <w:t>Stephen Hawking</w:t>
+      </w:r>
+    </w:p>
+    <w:p>
+      <w:pPr>
+        <w:spacing w:after="0" w:line="360" w:lineRule="auto"/>
+        <w:jc w:val="center"/>
+        <w:rPr>
+          <w:rFonts w:ascii="Arial" w:hAnsi="Arial" w:cs="Arial"/>
+          <w:b/>
+          <w:sz w:val="24"/>
+          <w:szCs w:val="24"/>
+        </w:rPr>
+      </w:pPr>
+      <w:r>
+        <w:rPr>
+          <w:rFonts w:ascii="Arial" w:hAnsi="Arial" w:cs="Arial"/>
+          <w:b/>
+          <w:sz w:val="24"/>
+          <w:szCs w:val="24"/>
+        </w:rPr>
         <w:lastRenderedPageBreak/>
-        <w:t>SÃO PAULO</w:t>
-      </w:r>
-    </w:p>
-    <w:p>
-      <w:pPr>
-        <w:jc w:val="center"/>
-        <w:rPr>
-          <w:rFonts w:ascii="Arial" w:hAnsi="Arial" w:cs="Arial"/>
-          <w:sz w:val="24"/>
-          <w:szCs w:val="24"/>
-        </w:rPr>
-      </w:pPr>
-      <w:r>
-        <w:rPr>
-          <w:rFonts w:ascii="Arial" w:hAnsi="Arial" w:cs="Arial"/>
-          <w:sz w:val="24"/>
-          <w:szCs w:val="24"/>
-        </w:rPr>
-        <w:t>20</w:t>
-      </w:r>
-      <w:r>
-        <w:rPr>
-          <w:rFonts w:ascii="Arial" w:hAnsi="Arial" w:cs="Arial"/>
-          <w:sz w:val="24"/>
-          <w:szCs w:val="24"/>
-        </w:rPr>
-        <w:t>20</w:t>
-      </w:r>
-    </w:p>
-    <w:p>
-      <w:pPr>
-        <w:spacing w:after="0" w:line="360" w:lineRule="auto"/>
-        <w:jc w:val="both"/>
-        <w:rPr>
-          <w:rFonts w:ascii="Arial" w:hAnsi="Arial" w:cs="Arial"/>
-          <w:sz w:val="24"/>
-          <w:szCs w:val="24"/>
-        </w:rPr>
-      </w:pPr>
-    </w:p>
-    <w:p>
-      <w:pPr>
-        <w:spacing w:after="0" w:line="360" w:lineRule="auto"/>
-        <w:ind w:firstLine="1134"/>
-        <w:jc w:val="both"/>
-        <w:rPr>
-          <w:rFonts w:ascii="Arial" w:hAnsi="Arial" w:cs="Arial"/>
-          <w:sz w:val="24"/>
-          <w:szCs w:val="24"/>
-        </w:rPr>
-      </w:pPr>
-    </w:p>
-    <w:p>
-      <w:pPr>
-        <w:spacing w:after="0" w:line="360" w:lineRule="auto"/>
-        <w:ind w:firstLine="1134"/>
-        <w:jc w:val="both"/>
-        <w:rPr>
-          <w:rFonts w:ascii="Arial" w:hAnsi="Arial" w:cs="Arial"/>
-          <w:sz w:val="24"/>
-          <w:szCs w:val="24"/>
-        </w:rPr>
-      </w:pPr>
-    </w:p>
-    <w:p>
-      <w:pPr>
-        <w:spacing w:after="0" w:line="360" w:lineRule="auto"/>
-        <w:ind w:firstLine="1134"/>
-        <w:jc w:val="both"/>
-        <w:rPr>
-          <w:rFonts w:ascii="Arial" w:hAnsi="Arial" w:cs="Arial"/>
-          <w:sz w:val="24"/>
-          <w:szCs w:val="24"/>
-        </w:rPr>
-      </w:pPr>
-    </w:p>
-    <w:p>
-      <w:pPr>
-        <w:spacing w:after="0" w:line="360" w:lineRule="auto"/>
-        <w:ind w:firstLine="1134"/>
-        <w:jc w:val="both"/>
-        <w:rPr>
-          <w:rFonts w:ascii="Arial" w:hAnsi="Arial" w:cs="Arial"/>
-          <w:sz w:val="24"/>
-          <w:szCs w:val="24"/>
-        </w:rPr>
-      </w:pPr>
-    </w:p>
-    <w:p>
-      <w:pPr>
-        <w:spacing w:after="0" w:line="360" w:lineRule="auto"/>
-        <w:ind w:firstLine="1134"/>
-        <w:jc w:val="both"/>
-        <w:rPr>
-          <w:rFonts w:ascii="Arial" w:hAnsi="Arial" w:cs="Arial"/>
-          <w:sz w:val="24"/>
-          <w:szCs w:val="24"/>
-        </w:rPr>
-      </w:pPr>
-    </w:p>
-    <w:p>
-      <w:pPr>
-        <w:spacing w:after="0" w:line="360" w:lineRule="auto"/>
-        <w:ind w:firstLine="1134"/>
-        <w:jc w:val="both"/>
-        <w:rPr>
-          <w:rFonts w:ascii="Arial" w:hAnsi="Arial" w:cs="Arial"/>
-          <w:sz w:val="24"/>
-          <w:szCs w:val="24"/>
-        </w:rPr>
-      </w:pPr>
-    </w:p>
-    <w:p>
-      <w:pPr>
-        <w:spacing w:after="0" w:line="360" w:lineRule="auto"/>
-        <w:ind w:firstLine="1134"/>
-        <w:jc w:val="both"/>
-        <w:rPr>
-          <w:rFonts w:ascii="Arial" w:hAnsi="Arial" w:cs="Arial"/>
-          <w:sz w:val="24"/>
-          <w:szCs w:val="24"/>
-        </w:rPr>
-      </w:pPr>
-    </w:p>
-    <w:p>
-      <w:pPr>
-        <w:spacing w:after="0" w:line="360" w:lineRule="auto"/>
-        <w:ind w:firstLine="1134"/>
-        <w:jc w:val="both"/>
-        <w:rPr>
-          <w:rFonts w:ascii="Arial" w:hAnsi="Arial" w:cs="Arial"/>
-          <w:sz w:val="24"/>
-          <w:szCs w:val="24"/>
-        </w:rPr>
-      </w:pPr>
-    </w:p>
-    <w:p>
-      <w:pPr>
-        <w:spacing w:after="0" w:line="360" w:lineRule="auto"/>
-        <w:jc w:val="center"/>
-        <w:rPr>
-          <w:rFonts w:ascii="Arial" w:hAnsi="Arial" w:cs="Arial"/>
-          <w:sz w:val="24"/>
-          <w:szCs w:val="24"/>
-        </w:rPr>
-      </w:pPr>
-    </w:p>
-    <w:p>
-      <w:pPr>
-        <w:spacing w:after="0" w:line="360" w:lineRule="auto"/>
-        <w:jc w:val="center"/>
-        <w:rPr>
-          <w:rFonts w:ascii="Arial" w:hAnsi="Arial" w:cs="Arial"/>
-          <w:sz w:val="24"/>
-          <w:szCs w:val="24"/>
-        </w:rPr>
-      </w:pPr>
-    </w:p>
-    <w:p>
-      <w:pPr>
-        <w:spacing w:after="0" w:line="360" w:lineRule="auto"/>
-        <w:jc w:val="center"/>
-        <w:rPr>
-          <w:rFonts w:ascii="Arial" w:hAnsi="Arial" w:cs="Arial"/>
-          <w:sz w:val="24"/>
-          <w:szCs w:val="24"/>
-        </w:rPr>
-      </w:pPr>
-    </w:p>
-    <w:p>
-      <w:pPr>
-        <w:spacing w:after="0" w:line="360" w:lineRule="auto"/>
-        <w:jc w:val="center"/>
-        <w:rPr>
-          <w:rFonts w:ascii="Arial" w:hAnsi="Arial" w:cs="Arial"/>
-          <w:sz w:val="24"/>
-          <w:szCs w:val="24"/>
-        </w:rPr>
-      </w:pPr>
-    </w:p>
-    <w:p>
-      <w:pPr>
-        <w:spacing w:after="0" w:line="360" w:lineRule="auto"/>
-        <w:jc w:val="center"/>
-        <w:rPr>
-          <w:rFonts w:ascii="Arial" w:hAnsi="Arial" w:cs="Arial"/>
-          <w:sz w:val="24"/>
-          <w:szCs w:val="24"/>
-        </w:rPr>
-      </w:pPr>
-    </w:p>
-    <w:p>
-      <w:pPr>
-        <w:spacing w:after="0" w:line="360" w:lineRule="auto"/>
-        <w:jc w:val="center"/>
-        <w:rPr>
-          <w:rFonts w:ascii="Arial" w:hAnsi="Arial" w:cs="Arial"/>
-          <w:sz w:val="24"/>
-          <w:szCs w:val="24"/>
-        </w:rPr>
-      </w:pPr>
-    </w:p>
-    <w:p>
-      <w:pPr>
-        <w:spacing w:after="0" w:line="360" w:lineRule="auto"/>
-        <w:jc w:val="center"/>
-        <w:rPr>
-          <w:rFonts w:ascii="Arial" w:hAnsi="Arial" w:cs="Arial"/>
-          <w:sz w:val="24"/>
-          <w:szCs w:val="24"/>
-        </w:rPr>
-      </w:pPr>
-    </w:p>
-    <w:p>
-      <w:pPr>
-        <w:spacing w:after="0" w:line="360" w:lineRule="auto"/>
-        <w:jc w:val="center"/>
-        <w:rPr>
-          <w:rFonts w:ascii="Arial" w:hAnsi="Arial" w:cs="Arial"/>
-          <w:sz w:val="24"/>
-          <w:szCs w:val="24"/>
-        </w:rPr>
-      </w:pPr>
-    </w:p>
-    <w:p>
-      <w:pPr>
-        <w:spacing w:after="0" w:line="360" w:lineRule="auto"/>
-        <w:jc w:val="center"/>
-        <w:rPr>
-          <w:rFonts w:ascii="Arial" w:hAnsi="Arial" w:cs="Arial"/>
-          <w:sz w:val="24"/>
-          <w:szCs w:val="24"/>
-        </w:rPr>
-      </w:pPr>
-    </w:p>
-    <w:p>
-      <w:pPr>
-        <w:spacing w:after="0" w:line="360" w:lineRule="auto"/>
-        <w:jc w:val="center"/>
-        <w:rPr>
-          <w:rFonts w:ascii="Arial" w:hAnsi="Arial" w:cs="Arial"/>
-          <w:sz w:val="24"/>
-          <w:szCs w:val="24"/>
-        </w:rPr>
-      </w:pPr>
-    </w:p>
-    <w:p>
-      <w:pPr>
-        <w:spacing w:after="0" w:line="360" w:lineRule="auto"/>
-        <w:jc w:val="center"/>
-        <w:rPr>
-          <w:rFonts w:ascii="Arial" w:hAnsi="Arial" w:cs="Arial"/>
-          <w:sz w:val="24"/>
-          <w:szCs w:val="24"/>
-        </w:rPr>
-      </w:pPr>
-    </w:p>
-    <w:p>
-      <w:pPr>
-        <w:spacing w:after="0" w:line="360" w:lineRule="auto"/>
-        <w:jc w:val="center"/>
-        <w:rPr>
-          <w:rFonts w:ascii="Arial" w:hAnsi="Arial" w:cs="Arial"/>
-          <w:sz w:val="24"/>
-          <w:szCs w:val="24"/>
-        </w:rPr>
-      </w:pPr>
-    </w:p>
-    <w:p>
-      <w:pPr>
-        <w:spacing w:after="0" w:line="360" w:lineRule="auto"/>
-        <w:jc w:val="center"/>
-        <w:rPr>
-          <w:rFonts w:ascii="Arial" w:hAnsi="Arial" w:cs="Arial"/>
-          <w:sz w:val="24"/>
-          <w:szCs w:val="24"/>
-        </w:rPr>
-      </w:pPr>
-    </w:p>
-    <w:p>
-      <w:pPr>
-        <w:spacing w:after="0" w:line="360" w:lineRule="auto"/>
-        <w:jc w:val="center"/>
-        <w:rPr>
-          <w:rFonts w:ascii="Arial" w:hAnsi="Arial" w:cs="Arial"/>
-          <w:sz w:val="24"/>
-          <w:szCs w:val="24"/>
-        </w:rPr>
-      </w:pPr>
-    </w:p>
-    <w:p>
-      <w:pPr>
-        <w:spacing w:after="0" w:line="360" w:lineRule="auto"/>
-        <w:jc w:val="center"/>
-        <w:rPr>
-          <w:rFonts w:ascii="Arial" w:hAnsi="Arial" w:cs="Arial"/>
-          <w:sz w:val="24"/>
-          <w:szCs w:val="24"/>
-        </w:rPr>
-      </w:pPr>
-    </w:p>
-    <w:p>
-      <w:pPr>
-        <w:spacing w:after="0" w:line="360" w:lineRule="auto"/>
-        <w:jc w:val="center"/>
-        <w:rPr>
-          <w:rFonts w:ascii="Arial" w:hAnsi="Arial" w:cs="Arial"/>
-          <w:sz w:val="24"/>
-          <w:szCs w:val="24"/>
-        </w:rPr>
-      </w:pPr>
-    </w:p>
-    <w:p>
-      <w:pPr>
-        <w:spacing w:after="0" w:line="360" w:lineRule="auto"/>
-        <w:jc w:val="center"/>
-        <w:rPr>
-          <w:rFonts w:ascii="Arial" w:hAnsi="Arial" w:cs="Arial"/>
-          <w:sz w:val="24"/>
-          <w:szCs w:val="24"/>
-        </w:rPr>
-      </w:pPr>
-    </w:p>
-    <w:p>
-      <w:pPr>
-        <w:spacing w:after="0" w:line="360" w:lineRule="auto"/>
-        <w:jc w:val="center"/>
-        <w:rPr>
-          <w:rFonts w:ascii="Arial" w:hAnsi="Arial" w:cs="Arial"/>
-          <w:sz w:val="24"/>
-          <w:szCs w:val="24"/>
-        </w:rPr>
-      </w:pPr>
-    </w:p>
-    <w:p>
-      <w:pPr>
-        <w:spacing w:after="0" w:line="360" w:lineRule="auto"/>
-        <w:jc w:val="right"/>
-        <w:rPr>
-          <w:rFonts w:ascii="Arial" w:hAnsi="Arial" w:cs="Arial"/>
-          <w:sz w:val="24"/>
-          <w:szCs w:val="24"/>
-        </w:rPr>
-      </w:pPr>
-      <w:r>
-        <w:rPr>
-          <w:rFonts w:ascii="Arial" w:hAnsi="Arial" w:cs="Arial"/>
-          <w:sz w:val="24"/>
-          <w:szCs w:val="24"/>
-        </w:rPr>
-        <w:t>Ep</w:t>
-      </w:r>
-      <w:r>
-        <w:rPr>
-          <w:rFonts w:ascii="Arial" w:hAnsi="Arial" w:cs="Arial"/>
-          <w:sz w:val="24"/>
-          <w:szCs w:val="24"/>
-        </w:rPr>
-        <w:t>í</w:t>
-      </w:r>
-      <w:r>
-        <w:rPr>
-          <w:rFonts w:ascii="Arial" w:hAnsi="Arial" w:cs="Arial"/>
-          <w:sz w:val="24"/>
-          <w:szCs w:val="24"/>
-        </w:rPr>
-        <w:t>grafe</w:t>
-      </w:r>
-    </w:p>
-    <w:p>
-      <w:pPr>
-        <w:spacing w:after="0" w:line="360" w:lineRule="auto"/>
-        <w:ind w:left="3540"/>
-        <w:jc w:val="both"/>
-        <w:rPr>
-          <w:rFonts w:ascii="Arial" w:hAnsi="Arial" w:cs="Arial"/>
-          <w:sz w:val="24"/>
-          <w:szCs w:val="24"/>
-        </w:rPr>
-      </w:pPr>
-    </w:p>
-    <w:p>
-      <w:pPr>
-        <w:spacing w:after="0" w:line="360" w:lineRule="auto"/>
-        <w:ind w:left="3540"/>
-        <w:jc w:val="both"/>
-        <w:rPr>
-          <w:rFonts w:ascii="Arial" w:hAnsi="Arial" w:cs="Arial"/>
-          <w:sz w:val="24"/>
-          <w:szCs w:val="24"/>
-        </w:rPr>
-      </w:pPr>
-      <w:r>
-        <w:rPr>
-          <w:rFonts w:ascii="Arial" w:hAnsi="Arial" w:cs="Arial"/>
-          <w:sz w:val="24"/>
-          <w:szCs w:val="24"/>
-        </w:rPr>
-        <w:lastRenderedPageBreak/>
-        <w:t>Não importa quanto a vida possa ser ruim, sempre existe algo que você pode fazer, e triunfar. Enquanto há vida, há esperança.</w:t>
-      </w:r>
-    </w:p>
-    <w:p>
-      <w:pPr>
-        <w:spacing w:after="0" w:line="360" w:lineRule="auto"/>
-        <w:ind w:left="3540"/>
-        <w:jc w:val="both"/>
-        <w:rPr>
-          <w:rFonts w:ascii="Arial" w:hAnsi="Arial" w:cs="Arial"/>
-          <w:sz w:val="24"/>
-          <w:szCs w:val="24"/>
-        </w:rPr>
-      </w:pPr>
-    </w:p>
-    <w:p>
-      <w:pPr>
-        <w:spacing w:after="0" w:line="360" w:lineRule="auto"/>
-        <w:ind w:left="3540"/>
-        <w:jc w:val="both"/>
-        <w:rPr>
-          <w:rFonts w:ascii="Arial" w:hAnsi="Arial" w:cs="Arial"/>
-          <w:sz w:val="24"/>
-          <w:szCs w:val="24"/>
-        </w:rPr>
-      </w:pPr>
-      <w:r>
-        <w:rPr>
-          <w:rFonts w:ascii="Arial" w:hAnsi="Arial" w:cs="Arial"/>
-          <w:sz w:val="24"/>
-          <w:szCs w:val="24"/>
-        </w:rPr>
-        <w:t>Stephen Hawking</w:t>
-      </w:r>
-    </w:p>
-    <w:p>
-      <w:pPr>
-        <w:spacing w:after="0" w:line="360" w:lineRule="auto"/>
-        <w:jc w:val="center"/>
-        <w:rPr>
-          <w:rFonts w:ascii="Arial" w:hAnsi="Arial" w:cs="Arial"/>
-          <w:b/>
-          <w:sz w:val="24"/>
-          <w:szCs w:val="24"/>
-        </w:rPr>
-      </w:pPr>
-      <w:r>
-        <w:rPr>
-          <w:rFonts w:ascii="Arial" w:hAnsi="Arial" w:cs="Arial"/>
-          <w:b/>
-          <w:sz w:val="24"/>
-          <w:szCs w:val="24"/>
-        </w:rPr>
         <w:t>RESUMO</w:t>
       </w:r>
     </w:p>
@@ -1860,6 +1838,7 @@
           <w:docPartUnique/>
         </w:docPartObj>
       </w:sdtPr>
+      <w:sdtEndPr/>
       <w:sdtContent>
         <w:p>
           <w:pPr>
@@ -5641,8 +5620,8 @@
           <w:szCs w:val="24"/>
         </w:rPr>
       </w:pPr>
-      <w:bookmarkStart w:id="5" w:name="_Hlk37594842"/>
-      <w:bookmarkStart w:id="6" w:name="_Toc51584570"/>
+      <w:bookmarkStart w:id="5" w:name="_Toc51584570"/>
+      <w:bookmarkStart w:id="6" w:name="_Hlk37594842"/>
       <w:r>
         <w:rPr>
           <w:rFonts w:ascii="Arial" w:hAnsi="Arial" w:cs="Arial"/>
@@ -5652,9 +5631,9 @@
         </w:rPr>
         <w:t>Pesquisa de Mercado</w:t>
       </w:r>
-      <w:bookmarkEnd w:id="6"/>
-    </w:p>
-    <w:bookmarkEnd w:id="5"/>
+      <w:bookmarkEnd w:id="5"/>
+    </w:p>
+    <w:bookmarkEnd w:id="6"/>
     <w:p>
       <w:pPr>
         <w:pStyle w:val="PargrafodaLista"/>

</xml_diff>

<commit_message>
Implementacao de pagina Sobre, link e navegacao entre paginas e conteudos, pendnete realizar upload das paginas login e cadastro ja relizadas
</commit_message>
<xml_diff>
--- a/documentacao/Help Connect - Plano de Negocios v1.2.docx
+++ b/documentacao/Help Connect - Plano de Negocios v1.2.docx
@@ -3789,7 +3789,23 @@
           <w:sz w:val="24"/>
           <w:szCs w:val="24"/>
         </w:rPr>
-        <w:t xml:space="preserve">Proporcionado uma experiencia diferenciada ao nosso público alvo, os auxiliando e de desenvolvendo e crescendo </w:t>
+        <w:t xml:space="preserve">Proporcionado uma experiencia diferenciada ao nosso público alvo, os auxiliando e </w:t>
+      </w:r>
+      <w:r>
+        <w:rPr>
+          <w:rFonts w:ascii="Arial" w:hAnsi="Arial" w:cs="Arial"/>
+          <w:sz w:val="24"/>
+          <w:szCs w:val="24"/>
+        </w:rPr>
+        <w:t>s</w:t>
+      </w:r>
+      <w:r>
+        <w:rPr>
+          <w:rFonts w:ascii="Arial" w:hAnsi="Arial" w:cs="Arial"/>
+          <w:sz w:val="24"/>
+          <w:szCs w:val="24"/>
+        </w:rPr>
+        <w:t xml:space="preserve">e desenvolvendo e crescendo </w:t>
       </w:r>
       <w:r>
         <w:rPr>

</xml_diff>